<commit_message>
added and deleted files and folders
</commit_message>
<xml_diff>
--- a/BewerbugsboxDoc/AnschreibenMHP.docx
+++ b/BewerbugsboxDoc/AnschreibenMHP.docx
@@ -10,94 +10,6 @@
           <w:rFonts w:ascii="Arial" w:hAnsi="Arial" w:cs="Arial"/>
         </w:rPr>
       </w:pPr>
-      <w:r>
-        <w:rPr>
-          <w:rFonts w:ascii="Arial" w:hAnsi="Arial" w:cs="Arial"/>
-        </w:rPr>
-        <w:t>Ertug</w:t>
-      </w:r>
-      <w:r>
-        <w:rPr>
-          <w:rFonts w:ascii="Arial" w:hAnsi="Arial" w:cs="Arial"/>
-        </w:rPr>
-        <w:t xml:space="preserve">rul </w:t>
-      </w:r>
-      <w:proofErr w:type="spellStart"/>
-      <w:r>
-        <w:rPr>
-          <w:rFonts w:ascii="Arial" w:hAnsi="Arial" w:cs="Arial"/>
-        </w:rPr>
-        <w:t>Özkara</w:t>
-      </w:r>
-      <w:proofErr w:type="spellEnd"/>
-      <w:r>
-        <w:rPr>
-          <w:rFonts w:ascii="Arial" w:hAnsi="Arial" w:cs="Arial"/>
-        </w:rPr>
-        <w:tab/>
-      </w:r>
-      <w:r>
-        <w:rPr>
-          <w:rFonts w:ascii="Arial" w:hAnsi="Arial" w:cs="Arial"/>
-        </w:rPr>
-        <w:tab/>
-      </w:r>
-      <w:r>
-        <w:rPr>
-          <w:rFonts w:ascii="Arial" w:hAnsi="Arial" w:cs="Arial"/>
-        </w:rPr>
-        <w:tab/>
-      </w:r>
-      <w:r>
-        <w:rPr>
-          <w:rFonts w:ascii="Arial" w:hAnsi="Arial" w:cs="Arial"/>
-        </w:rPr>
-        <w:tab/>
-      </w:r>
-      <w:r>
-        <w:rPr>
-          <w:rFonts w:ascii="Arial" w:hAnsi="Arial" w:cs="Arial"/>
-        </w:rPr>
-        <w:tab/>
-      </w:r>
-      <w:r>
-        <w:rPr>
-          <w:rFonts w:ascii="Arial" w:hAnsi="Arial" w:cs="Arial"/>
-        </w:rPr>
-        <w:tab/>
-      </w:r>
-      <w:r>
-        <w:rPr>
-          <w:rFonts w:ascii="Arial" w:hAnsi="Arial" w:cs="Arial"/>
-        </w:rPr>
-        <w:tab/>
-      </w:r>
-      <w:proofErr w:type="spellStart"/>
-      <w:r>
-        <w:rPr>
-          <w:rFonts w:ascii="Arial" w:hAnsi="Arial" w:cs="Arial"/>
-        </w:rPr>
-        <w:t>Aldingen</w:t>
-      </w:r>
-      <w:proofErr w:type="spellEnd"/>
-      <w:r>
-        <w:rPr>
-          <w:rFonts w:ascii="Arial" w:hAnsi="Arial" w:cs="Arial"/>
-        </w:rPr>
-        <w:t xml:space="preserve">, </w:t>
-      </w:r>
-      <w:r>
-        <w:rPr>
-          <w:rFonts w:ascii="Arial" w:hAnsi="Arial" w:cs="Arial"/>
-        </w:rPr>
-        <w:t>04.12</w:t>
-      </w:r>
-      <w:r>
-        <w:rPr>
-          <w:rFonts w:ascii="Arial" w:hAnsi="Arial" w:cs="Arial"/>
-        </w:rPr>
-        <w:t>.2017</w:t>
-      </w:r>
     </w:p>
     <w:p>
       <w:pPr>
@@ -111,7 +23,73 @@
         <w:rPr>
           <w:rFonts w:ascii="Arial" w:hAnsi="Arial" w:cs="Arial"/>
         </w:rPr>
-        <w:t>Steigstraße 54</w:t>
+        <w:t>Ertug</w:t>
+      </w:r>
+      <w:r>
+        <w:rPr>
+          <w:rFonts w:ascii="Arial" w:hAnsi="Arial" w:cs="Arial"/>
+        </w:rPr>
+        <w:t>rul Özkara</w:t>
+      </w:r>
+      <w:r>
+        <w:rPr>
+          <w:rFonts w:ascii="Arial" w:hAnsi="Arial" w:cs="Arial"/>
+        </w:rPr>
+        <w:tab/>
+      </w:r>
+      <w:r>
+        <w:rPr>
+          <w:rFonts w:ascii="Arial" w:hAnsi="Arial" w:cs="Arial"/>
+        </w:rPr>
+        <w:tab/>
+      </w:r>
+      <w:r>
+        <w:rPr>
+          <w:rFonts w:ascii="Arial" w:hAnsi="Arial" w:cs="Arial"/>
+        </w:rPr>
+        <w:tab/>
+      </w:r>
+      <w:r>
+        <w:rPr>
+          <w:rFonts w:ascii="Arial" w:hAnsi="Arial" w:cs="Arial"/>
+        </w:rPr>
+        <w:tab/>
+      </w:r>
+      <w:r>
+        <w:rPr>
+          <w:rFonts w:ascii="Arial" w:hAnsi="Arial" w:cs="Arial"/>
+        </w:rPr>
+        <w:tab/>
+      </w:r>
+      <w:r>
+        <w:rPr>
+          <w:rFonts w:ascii="Arial" w:hAnsi="Arial" w:cs="Arial"/>
+        </w:rPr>
+        <w:tab/>
+      </w:r>
+      <w:r>
+        <w:rPr>
+          <w:rFonts w:ascii="Arial" w:hAnsi="Arial" w:cs="Arial"/>
+        </w:rPr>
+        <w:tab/>
+      </w:r>
+      <w:r>
+        <w:rPr>
+          <w:rFonts w:ascii="Arial" w:hAnsi="Arial" w:cs="Arial"/>
+        </w:rPr>
+        <w:t xml:space="preserve">Aldingen, </w:t>
+      </w:r>
+      <w:r>
+        <w:rPr>
+          <w:rFonts w:ascii="Arial" w:hAnsi="Arial" w:cs="Arial"/>
+        </w:rPr>
+        <w:t>04.12</w:t>
+      </w:r>
+      <w:r>
+        <w:rPr>
+          <w:rFonts w:ascii="Arial" w:hAnsi="Arial" w:cs="Arial"/>
+        </w:rPr>
+        <w:t>.2017</w:t>
       </w:r>
     </w:p>
     <w:p>
@@ -126,7 +104,7 @@
         <w:rPr>
           <w:rFonts w:ascii="Arial" w:hAnsi="Arial" w:cs="Arial"/>
         </w:rPr>
-        <w:t>78554 Aldingen</w:t>
+        <w:t>Steigstraße 54</w:t>
       </w:r>
     </w:p>
     <w:p>
@@ -141,6 +119,21 @@
         <w:rPr>
           <w:rFonts w:ascii="Arial" w:hAnsi="Arial" w:cs="Arial"/>
         </w:rPr>
+        <w:t>78554 Aldingen</w:t>
+      </w:r>
+    </w:p>
+    <w:p>
+      <w:pPr>
+        <w:spacing w:after="0" w:line="240" w:lineRule="auto"/>
+        <w:contextualSpacing/>
+        <w:rPr>
+          <w:rFonts w:ascii="Arial" w:hAnsi="Arial" w:cs="Arial"/>
+        </w:rPr>
+      </w:pPr>
+      <w:r>
+        <w:rPr>
+          <w:rFonts w:ascii="Arial" w:hAnsi="Arial" w:cs="Arial"/>
+        </w:rPr>
         <w:t xml:space="preserve">Tel.: </w:t>
       </w:r>
       <w:r>
@@ -209,25 +202,7 @@
           <w:color w:val="222222"/>
           <w:shd w:val="clear" w:color="auto" w:fill="FFFFFF"/>
         </w:rPr>
-        <w:t xml:space="preserve">Schlossgut </w:t>
-      </w:r>
-      <w:proofErr w:type="spellStart"/>
-      <w:r>
-        <w:rPr>
-          <w:rFonts w:ascii="Arial" w:hAnsi="Arial" w:cs="Arial"/>
-          <w:color w:val="222222"/>
-          <w:shd w:val="clear" w:color="auto" w:fill="FFFFFF"/>
-        </w:rPr>
-        <w:t>Harteneck</w:t>
-      </w:r>
-      <w:proofErr w:type="spellEnd"/>
-      <w:r>
-        <w:rPr>
-          <w:rFonts w:ascii="Arial" w:hAnsi="Arial" w:cs="Arial"/>
-          <w:color w:val="222222"/>
-          <w:shd w:val="clear" w:color="auto" w:fill="FFFFFF"/>
-        </w:rPr>
-        <w:t xml:space="preserve"> 1</w:t>
+        <w:t>Schlossgut Harteneck 1</w:t>
       </w:r>
     </w:p>
     <w:p>
@@ -457,21 +432,25 @@
         <w:rPr>
           <w:rFonts w:ascii="Arial" w:hAnsi="Arial" w:cs="Arial"/>
         </w:rPr>
-        <w:t xml:space="preserve">Gute Kenntnisse in HTML, CSS, JavaScript, Node.js und </w:t>
-      </w:r>
-      <w:proofErr w:type="spellStart"/>
-      <w:r>
-        <w:rPr>
-          <w:rFonts w:ascii="Arial" w:hAnsi="Arial" w:cs="Arial"/>
-        </w:rPr>
-        <w:t>MeteorJS</w:t>
-      </w:r>
-      <w:proofErr w:type="spellEnd"/>
-      <w:r>
-        <w:rPr>
-          <w:rFonts w:ascii="Arial" w:hAnsi="Arial" w:cs="Arial"/>
-        </w:rPr>
-        <w:t xml:space="preserve"> erlangte ich in Vorlesungen und Webentwicklungsprojekten. </w:t>
+        <w:t>In Webentwicklungsprojekten und Vorlesungen erlangte ich gute Kenntnisse</w:t>
+      </w:r>
+      <w:r>
+        <w:rPr>
+          <w:rFonts w:ascii="Arial" w:hAnsi="Arial" w:cs="Arial"/>
+        </w:rPr>
+        <w:t xml:space="preserve"> in HTML, CSS, JavaScript, Node.js und MeteorJS</w:t>
+      </w:r>
+      <w:r>
+        <w:rPr>
+          <w:rFonts w:ascii="Arial" w:hAnsi="Arial" w:cs="Arial"/>
+        </w:rPr>
+        <w:t>.</w:t>
+      </w:r>
+      <w:r>
+        <w:rPr>
+          <w:rFonts w:ascii="Arial" w:hAnsi="Arial" w:cs="Arial"/>
+        </w:rPr>
+        <w:t xml:space="preserve"> </w:t>
       </w:r>
       <w:r>
         <w:rPr>
@@ -510,87 +489,97 @@
         <w:jc w:val="both"/>
         <w:rPr>
           <w:rFonts w:ascii="Arial" w:hAnsi="Arial" w:cs="Arial"/>
-          <w:color w:val="FF0000"/>
-        </w:rPr>
-      </w:pPr>
-      <w:r>
-        <w:rPr>
-          <w:rFonts w:ascii="Arial" w:hAnsi="Arial" w:cs="Arial"/>
-          <w:color w:val="FF0000"/>
-        </w:rPr>
-        <w:t>Als</w:t>
-      </w:r>
-      <w:r>
-        <w:rPr>
-          <w:rFonts w:ascii="Arial" w:hAnsi="Arial" w:cs="Arial"/>
-          <w:color w:val="FF0000"/>
-        </w:rPr>
-        <w:t xml:space="preserve"> Java</w:t>
-      </w:r>
-      <w:r>
-        <w:rPr>
-          <w:rFonts w:ascii="Arial" w:hAnsi="Arial" w:cs="Arial"/>
-          <w:color w:val="FF0000"/>
-        </w:rPr>
-        <w:t xml:space="preserve">-Tutor </w:t>
-      </w:r>
-      <w:r>
-        <w:rPr>
-          <w:rFonts w:ascii="Arial" w:hAnsi="Arial" w:cs="Arial"/>
-          <w:color w:val="FF0000"/>
-        </w:rPr>
-        <w:t>in</w:t>
-      </w:r>
-      <w:r>
-        <w:rPr>
-          <w:rFonts w:ascii="Arial" w:hAnsi="Arial" w:cs="Arial"/>
-          <w:color w:val="FF0000"/>
-        </w:rPr>
-        <w:t xml:space="preserve"> der Vorlesung Programmieren und Modellieren </w:t>
-      </w:r>
-      <w:r>
-        <w:rPr>
-          <w:rFonts w:ascii="Arial" w:hAnsi="Arial" w:cs="Arial"/>
-          <w:color w:val="FF0000"/>
-        </w:rPr>
-        <w:t xml:space="preserve">konnte ich meine </w:t>
-      </w:r>
-      <w:r>
-        <w:rPr>
-          <w:rFonts w:ascii="Arial" w:hAnsi="Arial" w:cs="Arial"/>
-          <w:color w:val="FF0000"/>
-        </w:rPr>
-        <w:t xml:space="preserve">erfolgreich </w:t>
-      </w:r>
-      <w:r>
-        <w:rPr>
-          <w:rFonts w:ascii="Arial" w:hAnsi="Arial" w:cs="Arial"/>
-          <w:color w:val="FF0000"/>
-        </w:rPr>
-        <w:t xml:space="preserve">unter Beweis stellen. Zudem erlangte ich in Webentwicklungsprojekten und Vorlesungen gute Kenntnisse in HTML, CSS, JavaScript, </w:t>
-      </w:r>
-      <w:r>
-        <w:rPr>
-          <w:rFonts w:ascii="Arial" w:hAnsi="Arial" w:cs="Arial"/>
-          <w:color w:val="FF0000"/>
-        </w:rPr>
-        <w:t xml:space="preserve">Node.js und </w:t>
-      </w:r>
-      <w:proofErr w:type="spellStart"/>
-      <w:r>
-        <w:rPr>
-          <w:rFonts w:ascii="Arial" w:hAnsi="Arial" w:cs="Arial"/>
-          <w:color w:val="FF0000"/>
-        </w:rPr>
-        <w:t>MeteorJS</w:t>
-      </w:r>
-      <w:proofErr w:type="spellEnd"/>
-      <w:r>
-        <w:rPr>
-          <w:rFonts w:ascii="Arial" w:hAnsi="Arial" w:cs="Arial"/>
-          <w:color w:val="FF0000"/>
+        </w:rPr>
+      </w:pPr>
+      <w:r>
+        <w:rPr>
+          <w:rFonts w:ascii="Arial" w:hAnsi="Arial" w:cs="Arial"/>
+        </w:rPr>
+        <w:t>In einem Webprojekt zur Erstellung einer mobilen App,</w:t>
+      </w:r>
+      <w:r>
+        <w:rPr>
+          <w:rFonts w:ascii="Arial" w:hAnsi="Arial" w:cs="Arial"/>
+        </w:rPr>
+        <w:t xml:space="preserve"> zur Steuerung eines Automobilcockpits,</w:t>
+      </w:r>
+      <w:r>
+        <w:rPr>
+          <w:rFonts w:ascii="Arial" w:hAnsi="Arial" w:cs="Arial"/>
+        </w:rPr>
+        <w:t xml:space="preserve"> habe ich das Design </w:t>
+      </w:r>
+      <w:r>
+        <w:rPr>
+          <w:rFonts w:ascii="Arial" w:hAnsi="Arial" w:cs="Arial"/>
+        </w:rPr>
+        <w:t xml:space="preserve">der </w:t>
+      </w:r>
+      <w:r>
+        <w:rPr>
+          <w:rFonts w:ascii="Arial" w:hAnsi="Arial" w:cs="Arial"/>
+        </w:rPr>
+        <w:t>Benutzeroberfläche</w:t>
+      </w:r>
+      <w:r>
+        <w:rPr>
+          <w:rFonts w:ascii="Arial" w:hAnsi="Arial" w:cs="Arial"/>
+        </w:rPr>
+        <w:t xml:space="preserve"> </w:t>
+      </w:r>
+      <w:r>
+        <w:rPr>
+          <w:rFonts w:ascii="Arial" w:hAnsi="Arial" w:cs="Arial"/>
+        </w:rPr>
+        <w:t>konzipiert</w:t>
+      </w:r>
+      <w:r>
+        <w:rPr>
+          <w:rFonts w:ascii="Arial" w:hAnsi="Arial" w:cs="Arial"/>
         </w:rPr>
         <w:t>.</w:t>
+      </w:r>
+      <w:r>
+        <w:rPr>
+          <w:rFonts w:ascii="Arial" w:hAnsi="Arial" w:cs="Arial"/>
+        </w:rPr>
+        <w:t xml:space="preserve"> </w:t>
+      </w:r>
+      <w:r>
+        <w:rPr>
+          <w:rFonts w:ascii="Arial" w:hAnsi="Arial" w:cs="Arial"/>
+        </w:rPr>
+        <w:t>Auch a</w:t>
+      </w:r>
+      <w:r>
+        <w:rPr>
+          <w:rFonts w:ascii="Arial" w:hAnsi="Arial" w:cs="Arial"/>
+        </w:rPr>
+        <w:t>n der Realisierung der App mittels des PhoneGap-Framework</w:t>
+      </w:r>
+      <w:r>
+        <w:rPr>
+          <w:rFonts w:ascii="Arial" w:hAnsi="Arial" w:cs="Arial"/>
+        </w:rPr>
+        <w:t>s</w:t>
+      </w:r>
+      <w:r>
+        <w:rPr>
+          <w:rFonts w:ascii="Arial" w:hAnsi="Arial" w:cs="Arial"/>
+        </w:rPr>
+        <w:t xml:space="preserve"> </w:t>
+      </w:r>
+      <w:r>
+        <w:rPr>
+          <w:rFonts w:ascii="Arial" w:hAnsi="Arial" w:cs="Arial"/>
+        </w:rPr>
+        <w:t xml:space="preserve">war ich </w:t>
+      </w:r>
+      <w:r>
+        <w:rPr>
+          <w:rFonts w:ascii="Arial" w:hAnsi="Arial" w:cs="Arial"/>
+        </w:rPr>
+        <w:t>beteiligt.</w:t>
       </w:r>
     </w:p>
     <w:p>
@@ -605,105 +594,85 @@
         <w:rPr>
           <w:rFonts w:ascii="Arial" w:hAnsi="Arial" w:cs="Arial"/>
         </w:rPr>
-        <w:t>In einem Webprojekt zur Erstellung einer mobilen App,</w:t>
-      </w:r>
-      <w:r>
-        <w:rPr>
-          <w:rFonts w:ascii="Arial" w:hAnsi="Arial" w:cs="Arial"/>
-        </w:rPr>
-        <w:t xml:space="preserve"> zur Steuerung eines Automobilcockpits,</w:t>
-      </w:r>
-      <w:r>
-        <w:rPr>
-          <w:rFonts w:ascii="Arial" w:hAnsi="Arial" w:cs="Arial"/>
-        </w:rPr>
-        <w:t xml:space="preserve"> habe ich das Design </w:t>
-      </w:r>
-      <w:r>
-        <w:rPr>
-          <w:rFonts w:ascii="Arial" w:hAnsi="Arial" w:cs="Arial"/>
-        </w:rPr>
-        <w:t xml:space="preserve">der </w:t>
-      </w:r>
-      <w:r>
-        <w:rPr>
-          <w:rFonts w:ascii="Arial" w:hAnsi="Arial" w:cs="Arial"/>
-        </w:rPr>
-        <w:t>Benutzeroberfläche</w:t>
-      </w:r>
-      <w:r>
-        <w:rPr>
-          <w:rFonts w:ascii="Arial" w:hAnsi="Arial" w:cs="Arial"/>
-        </w:rPr>
-        <w:t xml:space="preserve"> </w:t>
-      </w:r>
-      <w:r>
-        <w:rPr>
-          <w:rFonts w:ascii="Arial" w:hAnsi="Arial" w:cs="Arial"/>
-        </w:rPr>
-        <w:t>konzipiert</w:t>
-      </w:r>
-      <w:r>
-        <w:rPr>
-          <w:rFonts w:ascii="Arial" w:hAnsi="Arial" w:cs="Arial"/>
-        </w:rPr>
-        <w:t>.</w:t>
-      </w:r>
-      <w:r>
-        <w:rPr>
-          <w:rFonts w:ascii="Arial" w:hAnsi="Arial" w:cs="Arial"/>
-        </w:rPr>
-        <w:t xml:space="preserve"> </w:t>
-      </w:r>
-      <w:r>
-        <w:rPr>
-          <w:rFonts w:ascii="Arial" w:hAnsi="Arial" w:cs="Arial"/>
-        </w:rPr>
-        <w:t>Auch a</w:t>
-      </w:r>
-      <w:r>
-        <w:rPr>
-          <w:rFonts w:ascii="Arial" w:hAnsi="Arial" w:cs="Arial"/>
-        </w:rPr>
-        <w:t xml:space="preserve">n der Realisierung der App mittels des </w:t>
-      </w:r>
-      <w:proofErr w:type="spellStart"/>
-      <w:r>
-        <w:rPr>
-          <w:rFonts w:ascii="Arial" w:hAnsi="Arial" w:cs="Arial"/>
-        </w:rPr>
-        <w:t>PhoneGap</w:t>
-      </w:r>
-      <w:proofErr w:type="spellEnd"/>
-      <w:r>
-        <w:rPr>
-          <w:rFonts w:ascii="Arial" w:hAnsi="Arial" w:cs="Arial"/>
-        </w:rPr>
-        <w:t>-Framework</w:t>
-      </w:r>
-      <w:r>
-        <w:rPr>
-          <w:rFonts w:ascii="Arial" w:hAnsi="Arial" w:cs="Arial"/>
-        </w:rPr>
-        <w:t>s</w:t>
-      </w:r>
-      <w:r>
-        <w:rPr>
-          <w:rFonts w:ascii="Arial" w:hAnsi="Arial" w:cs="Arial"/>
-        </w:rPr>
-        <w:t xml:space="preserve"> </w:t>
-      </w:r>
-      <w:r>
-        <w:rPr>
-          <w:rFonts w:ascii="Arial" w:hAnsi="Arial" w:cs="Arial"/>
-        </w:rPr>
-        <w:t xml:space="preserve">war ich </w:t>
-      </w:r>
-      <w:r>
-        <w:rPr>
-          <w:rFonts w:ascii="Arial" w:hAnsi="Arial" w:cs="Arial"/>
-        </w:rPr>
-        <w:t>beteiligt.</w:t>
+        <w:t>Das</w:t>
+      </w:r>
+      <w:r>
+        <w:rPr>
+          <w:rFonts w:ascii="Arial" w:hAnsi="Arial" w:cs="Arial"/>
+        </w:rPr>
+        <w:t xml:space="preserve"> Praxissem</w:t>
+      </w:r>
+      <w:r>
+        <w:rPr>
+          <w:rFonts w:ascii="Arial" w:hAnsi="Arial" w:cs="Arial"/>
+        </w:rPr>
+        <w:t>e</w:t>
+      </w:r>
+      <w:r>
+        <w:rPr>
+          <w:rFonts w:ascii="Arial" w:hAnsi="Arial" w:cs="Arial"/>
+        </w:rPr>
+        <w:t xml:space="preserve">ster habe ich bei der Daimler AG absolviert, </w:t>
+      </w:r>
+      <w:r>
+        <w:rPr>
+          <w:rFonts w:ascii="Arial" w:hAnsi="Arial" w:cs="Arial"/>
+        </w:rPr>
+        <w:t>und war</w:t>
+      </w:r>
+      <w:r>
+        <w:rPr>
+          <w:rFonts w:ascii="Arial" w:hAnsi="Arial" w:cs="Arial"/>
+        </w:rPr>
+        <w:t xml:space="preserve"> an einem agile</w:t>
+      </w:r>
+      <w:r>
+        <w:rPr>
+          <w:rFonts w:ascii="Arial" w:hAnsi="Arial" w:cs="Arial"/>
+        </w:rPr>
+        <w:t>n</w:t>
+      </w:r>
+      <w:r>
+        <w:rPr>
+          <w:rFonts w:ascii="Arial" w:hAnsi="Arial" w:cs="Arial"/>
+        </w:rPr>
+        <w:t xml:space="preserve"> Scrum-P</w:t>
+      </w:r>
+      <w:r>
+        <w:rPr>
+          <w:rFonts w:ascii="Arial" w:hAnsi="Arial" w:cs="Arial"/>
+        </w:rPr>
+        <w:t xml:space="preserve">rojekt zur </w:t>
+      </w:r>
+      <w:r>
+        <w:rPr>
+          <w:rFonts w:ascii="Arial" w:hAnsi="Arial" w:cs="Arial"/>
+        </w:rPr>
+        <w:t>M</w:t>
+      </w:r>
+      <w:r>
+        <w:rPr>
+          <w:rFonts w:ascii="Arial" w:hAnsi="Arial" w:cs="Arial"/>
+        </w:rPr>
+        <w:t xml:space="preserve">igration von Artikelstammdaten </w:t>
+      </w:r>
+      <w:r>
+        <w:rPr>
+          <w:rFonts w:ascii="Arial" w:hAnsi="Arial" w:cs="Arial"/>
+        </w:rPr>
+        <w:t>beteiligt. Dabei bilde</w:t>
+      </w:r>
+      <w:r>
+        <w:rPr>
+          <w:rFonts w:ascii="Arial" w:hAnsi="Arial" w:cs="Arial"/>
+        </w:rPr>
+        <w:t>te das Testen von Software einen</w:t>
+      </w:r>
+      <w:r>
+        <w:rPr>
+          <w:rFonts w:ascii="Arial" w:hAnsi="Arial" w:cs="Arial"/>
+        </w:rPr>
+        <w:t xml:space="preserve"> der Schwerpunkte.</w:t>
       </w:r>
     </w:p>
     <w:p>
@@ -718,7 +687,187 @@
         <w:rPr>
           <w:rFonts w:ascii="Arial" w:hAnsi="Arial" w:cs="Arial"/>
         </w:rPr>
-        <w:t>Aufgrund meiner Unabhängigkeit bringe ich Mobilität und Reisebereitschaft mit.</w:t>
+        <w:t>M</w:t>
+      </w:r>
+      <w:r>
+        <w:rPr>
+          <w:rFonts w:ascii="Arial" w:hAnsi="Arial" w:cs="Arial"/>
+        </w:rPr>
+        <w:t>eine</w:t>
+      </w:r>
+      <w:r>
+        <w:rPr>
+          <w:rFonts w:ascii="Arial" w:hAnsi="Arial" w:cs="Arial"/>
+        </w:rPr>
+        <w:t xml:space="preserve"> Bachelorarbeit zum Thema „Verteilte Versionsverwaltung – Eine Tool-Integration in Java-Programmier-Vorlesungen“ </w:t>
+      </w:r>
+      <w:r>
+        <w:rPr>
+          <w:rFonts w:ascii="Arial" w:hAnsi="Arial" w:cs="Arial"/>
+        </w:rPr>
+        <w:t xml:space="preserve">habe ich </w:t>
+      </w:r>
+      <w:r>
+        <w:rPr>
+          <w:rFonts w:ascii="Arial" w:hAnsi="Arial" w:cs="Arial"/>
+        </w:rPr>
+        <w:t>gerade</w:t>
+      </w:r>
+      <w:r>
+        <w:rPr>
+          <w:rFonts w:ascii="Arial" w:hAnsi="Arial" w:cs="Arial"/>
+        </w:rPr>
+        <w:t xml:space="preserve"> </w:t>
+      </w:r>
+      <w:r>
+        <w:rPr>
+          <w:rFonts w:ascii="Arial" w:hAnsi="Arial" w:cs="Arial"/>
+        </w:rPr>
+        <w:t>mit Erfolg</w:t>
+      </w:r>
+      <w:r>
+        <w:rPr>
+          <w:rFonts w:ascii="Arial" w:hAnsi="Arial" w:cs="Arial"/>
+        </w:rPr>
+        <w:t xml:space="preserve"> abgeschlossen</w:t>
+      </w:r>
+      <w:r>
+        <w:rPr>
+          <w:rFonts w:ascii="Arial" w:hAnsi="Arial" w:cs="Arial"/>
+        </w:rPr>
+        <w:t>.</w:t>
+      </w:r>
+      <w:r>
+        <w:rPr>
+          <w:rFonts w:ascii="Arial" w:hAnsi="Arial" w:cs="Arial"/>
+        </w:rPr>
+        <w:t xml:space="preserve"> </w:t>
+      </w:r>
+      <w:r>
+        <w:rPr>
+          <w:rFonts w:ascii="Arial" w:hAnsi="Arial" w:cs="Arial"/>
+        </w:rPr>
+        <w:t>Dadurch</w:t>
+      </w:r>
+      <w:r>
+        <w:rPr>
+          <w:rFonts w:ascii="Arial" w:hAnsi="Arial" w:cs="Arial"/>
+        </w:rPr>
+        <w:t xml:space="preserve"> </w:t>
+      </w:r>
+      <w:r>
+        <w:rPr>
+          <w:rFonts w:ascii="Arial" w:hAnsi="Arial" w:cs="Arial"/>
+        </w:rPr>
+        <w:t>eignete</w:t>
+      </w:r>
+      <w:r>
+        <w:rPr>
+          <w:rFonts w:ascii="Arial" w:hAnsi="Arial" w:cs="Arial"/>
+        </w:rPr>
+        <w:t xml:space="preserve"> </w:t>
+      </w:r>
+      <w:r>
+        <w:rPr>
+          <w:rFonts w:ascii="Arial" w:hAnsi="Arial" w:cs="Arial"/>
+        </w:rPr>
+        <w:t xml:space="preserve">ich mir tiefgehendes Wissen über </w:t>
+      </w:r>
+      <w:r>
+        <w:rPr>
+          <w:rFonts w:ascii="Arial" w:hAnsi="Arial" w:cs="Arial"/>
+        </w:rPr>
+        <w:t xml:space="preserve">Versionsverwaltung und </w:t>
+      </w:r>
+      <w:r>
+        <w:rPr>
+          <w:rFonts w:ascii="Arial" w:hAnsi="Arial" w:cs="Arial"/>
+        </w:rPr>
+        <w:t>Git an. Mit der Einrichtung</w:t>
+      </w:r>
+      <w:r>
+        <w:rPr>
+          <w:rFonts w:ascii="Arial" w:hAnsi="Arial" w:cs="Arial"/>
+        </w:rPr>
+        <w:t xml:space="preserve"> </w:t>
+      </w:r>
+      <w:r>
+        <w:rPr>
+          <w:rFonts w:ascii="Arial" w:hAnsi="Arial" w:cs="Arial"/>
+        </w:rPr>
+        <w:t xml:space="preserve">des </w:t>
+      </w:r>
+      <w:r>
+        <w:rPr>
+          <w:rFonts w:ascii="Arial" w:hAnsi="Arial" w:cs="Arial"/>
+        </w:rPr>
+        <w:t>Plug-I</w:t>
+      </w:r>
+      <w:r>
+        <w:rPr>
+          <w:rFonts w:ascii="Arial" w:hAnsi="Arial" w:cs="Arial"/>
+        </w:rPr>
+        <w:t>n</w:t>
+      </w:r>
+      <w:r>
+        <w:rPr>
+          <w:rFonts w:ascii="Arial" w:hAnsi="Arial" w:cs="Arial"/>
+        </w:rPr>
+        <w:t>s</w:t>
+      </w:r>
+      <w:r>
+        <w:rPr>
+          <w:rFonts w:ascii="Arial" w:hAnsi="Arial" w:cs="Arial"/>
+        </w:rPr>
+        <w:t xml:space="preserve"> EGit </w:t>
+      </w:r>
+      <w:r>
+        <w:rPr>
+          <w:rFonts w:ascii="Arial" w:hAnsi="Arial" w:cs="Arial"/>
+        </w:rPr>
+        <w:t xml:space="preserve">in die Entwicklungsumgebung </w:t>
+      </w:r>
+      <w:r>
+        <w:rPr>
+          <w:rFonts w:ascii="Arial" w:hAnsi="Arial" w:cs="Arial"/>
+        </w:rPr>
+        <w:t>Eclipse,</w:t>
+      </w:r>
+      <w:r>
+        <w:rPr>
+          <w:rFonts w:ascii="Arial" w:hAnsi="Arial" w:cs="Arial"/>
+        </w:rPr>
+        <w:t xml:space="preserve"> habe ich die verteilte Versionsverwaltung Git </w:t>
+      </w:r>
+      <w:r>
+        <w:rPr>
+          <w:rFonts w:ascii="Arial" w:hAnsi="Arial" w:cs="Arial"/>
+        </w:rPr>
+        <w:t xml:space="preserve">in die Java-Programmier-Vorlesung </w:t>
+      </w:r>
+      <w:r>
+        <w:rPr>
+          <w:rFonts w:ascii="Arial" w:hAnsi="Arial" w:cs="Arial"/>
+        </w:rPr>
+        <w:t xml:space="preserve">nutzbringend </w:t>
+      </w:r>
+      <w:r>
+        <w:rPr>
+          <w:rFonts w:ascii="Arial" w:hAnsi="Arial" w:cs="Arial"/>
+        </w:rPr>
+        <w:t>integrier</w:t>
+      </w:r>
+      <w:r>
+        <w:rPr>
+          <w:rFonts w:ascii="Arial" w:hAnsi="Arial" w:cs="Arial"/>
+        </w:rPr>
+        <w:t>t</w:t>
+      </w:r>
+      <w:r>
+        <w:rPr>
+          <w:rFonts w:ascii="Arial" w:hAnsi="Arial" w:cs="Arial"/>
+        </w:rPr>
+        <w:t>.</w:t>
       </w:r>
     </w:p>
     <w:p>
@@ -733,43 +882,31 @@
         <w:rPr>
           <w:rFonts w:ascii="Arial" w:hAnsi="Arial" w:cs="Arial"/>
         </w:rPr>
-        <w:t>Das</w:t>
-      </w:r>
-      <w:r>
-        <w:rPr>
-          <w:rFonts w:ascii="Arial" w:hAnsi="Arial" w:cs="Arial"/>
-        </w:rPr>
-        <w:t xml:space="preserve"> Praxissem</w:t>
-      </w:r>
-      <w:r>
-        <w:rPr>
-          <w:rFonts w:ascii="Arial" w:hAnsi="Arial" w:cs="Arial"/>
-        </w:rPr>
-        <w:t>e</w:t>
-      </w:r>
-      <w:r>
-        <w:rPr>
-          <w:rFonts w:ascii="Arial" w:hAnsi="Arial" w:cs="Arial"/>
-        </w:rPr>
-        <w:t xml:space="preserve">ster habe ich bei der Daimler AG absolviert, </w:t>
-      </w:r>
-      <w:r>
-        <w:rPr>
-          <w:rFonts w:ascii="Arial" w:hAnsi="Arial" w:cs="Arial"/>
-        </w:rPr>
-        <w:t>und war</w:t>
-      </w:r>
-      <w:r>
-        <w:rPr>
-          <w:rFonts w:ascii="Arial" w:hAnsi="Arial" w:cs="Arial"/>
-        </w:rPr>
-        <w:t xml:space="preserve"> an einem agile</w:t>
-      </w:r>
-      <w:r>
-        <w:rPr>
-          <w:rFonts w:ascii="Arial" w:hAnsi="Arial" w:cs="Arial"/>
-        </w:rPr>
-        <w:t>n</w:t>
+        <w:t>Darüber hinaus lernte ich i</w:t>
+      </w:r>
+      <w:r>
+        <w:rPr>
+          <w:rFonts w:ascii="Arial" w:hAnsi="Arial" w:cs="Arial"/>
+        </w:rPr>
+        <w:t xml:space="preserve">nnerhalb </w:t>
+      </w:r>
+      <w:r>
+        <w:rPr>
+          <w:rFonts w:ascii="Arial" w:hAnsi="Arial" w:cs="Arial"/>
+        </w:rPr>
+        <w:t xml:space="preserve">von </w:t>
+      </w:r>
+      <w:r>
+        <w:rPr>
+          <w:rFonts w:ascii="Arial" w:hAnsi="Arial" w:cs="Arial"/>
+        </w:rPr>
+        <w:t>Businessprojekt</w:t>
+      </w:r>
+      <w:r>
+        <w:rPr>
+          <w:rFonts w:ascii="Arial" w:hAnsi="Arial" w:cs="Arial"/>
+        </w:rPr>
+        <w:t>en</w:t>
       </w:r>
       <w:r>
         <w:rPr>
@@ -777,56 +914,56 @@
         </w:rPr>
         <w:t xml:space="preserve"> </w:t>
       </w:r>
-      <w:proofErr w:type="spellStart"/>
-      <w:r>
-        <w:rPr>
-          <w:rFonts w:ascii="Arial" w:hAnsi="Arial" w:cs="Arial"/>
-        </w:rPr>
-        <w:t>Scrum</w:t>
-      </w:r>
-      <w:proofErr w:type="spellEnd"/>
-      <w:r>
-        <w:rPr>
-          <w:rFonts w:ascii="Arial" w:hAnsi="Arial" w:cs="Arial"/>
-        </w:rPr>
-        <w:t>-P</w:t>
-      </w:r>
-      <w:r>
-        <w:rPr>
-          <w:rFonts w:ascii="Arial" w:hAnsi="Arial" w:cs="Arial"/>
-        </w:rPr>
-        <w:t xml:space="preserve">rojekt zur </w:t>
-      </w:r>
-      <w:r>
-        <w:rPr>
-          <w:rFonts w:ascii="Arial" w:hAnsi="Arial" w:cs="Arial"/>
-        </w:rPr>
-        <w:t>M</w:t>
-      </w:r>
-      <w:r>
-        <w:rPr>
-          <w:rFonts w:ascii="Arial" w:hAnsi="Arial" w:cs="Arial"/>
-        </w:rPr>
-        <w:t xml:space="preserve">igration von Artikelstammdaten </w:t>
-      </w:r>
-      <w:r>
-        <w:rPr>
-          <w:rFonts w:ascii="Arial" w:hAnsi="Arial" w:cs="Arial"/>
-        </w:rPr>
-        <w:t>beteiligt. Dabei bilde</w:t>
-      </w:r>
-      <w:r>
-        <w:rPr>
-          <w:rFonts w:ascii="Arial" w:hAnsi="Arial" w:cs="Arial"/>
-        </w:rPr>
-        <w:t>te das Testen von Software einen</w:t>
-      </w:r>
-      <w:r>
-        <w:rPr>
-          <w:rFonts w:ascii="Arial" w:hAnsi="Arial" w:cs="Arial"/>
-        </w:rPr>
-        <w:t xml:space="preserve"> der Schwerpunkte.</w:t>
-      </w:r>
+      <w:r>
+        <w:rPr>
+          <w:rFonts w:ascii="Arial" w:hAnsi="Arial" w:cs="Arial"/>
+        </w:rPr>
+        <w:t>die Zusammenarbei</w:t>
+      </w:r>
+      <w:r>
+        <w:rPr>
+          <w:rFonts w:ascii="Arial" w:hAnsi="Arial" w:cs="Arial"/>
+        </w:rPr>
+        <w:t>t im Team und das koordinierte P</w:t>
+      </w:r>
+      <w:r>
+        <w:rPr>
+          <w:rFonts w:ascii="Arial" w:hAnsi="Arial" w:cs="Arial"/>
+        </w:rPr>
+        <w:t>räsentieren von Ergebnissen.</w:t>
+      </w:r>
+      <w:r>
+        <w:rPr>
+          <w:rFonts w:ascii="Arial" w:hAnsi="Arial" w:cs="Arial"/>
+        </w:rPr>
+        <w:t xml:space="preserve"> </w:t>
+      </w:r>
+      <w:r>
+        <w:rPr>
+          <w:rFonts w:ascii="Arial" w:hAnsi="Arial" w:cs="Arial"/>
+        </w:rPr>
+        <w:t>D</w:t>
+      </w:r>
+      <w:r>
+        <w:rPr>
+          <w:rFonts w:ascii="Arial" w:hAnsi="Arial" w:cs="Arial"/>
+        </w:rPr>
+        <w:t xml:space="preserve">ies bietet mir optimale Voraussetzungen, </w:t>
+      </w:r>
+      <w:r>
+        <w:rPr>
+          <w:rFonts w:ascii="Arial" w:hAnsi="Arial" w:cs="Arial"/>
+        </w:rPr>
+        <w:t xml:space="preserve">um </w:t>
+      </w:r>
+      <w:r>
+        <w:rPr>
+          <w:rFonts w:ascii="Arial" w:hAnsi="Arial" w:cs="Arial"/>
+        </w:rPr>
+        <w:t>selbstständig und auch im Team strukturiert arbeiten zu können.</w:t>
+      </w:r>
+      <w:bookmarkStart w:id="0" w:name="_GoBack"/>
+      <w:bookmarkEnd w:id="0"/>
     </w:p>
     <w:p>
       <w:pPr>
@@ -839,333 +976,6 @@
       <w:r>
         <w:rPr>
           <w:rFonts w:ascii="Arial" w:hAnsi="Arial" w:cs="Arial"/>
-        </w:rPr>
-        <w:t>M</w:t>
-      </w:r>
-      <w:r>
-        <w:rPr>
-          <w:rFonts w:ascii="Arial" w:hAnsi="Arial" w:cs="Arial"/>
-        </w:rPr>
-        <w:t>eine</w:t>
-      </w:r>
-      <w:r>
-        <w:rPr>
-          <w:rFonts w:ascii="Arial" w:hAnsi="Arial" w:cs="Arial"/>
-        </w:rPr>
-        <w:t xml:space="preserve"> Bachelorarbeit zum Thema „Verteilte Versionsverwaltung – Eine Tool-Integration in Java-Programmier-Vorlesungen“ </w:t>
-      </w:r>
-      <w:r>
-        <w:rPr>
-          <w:rFonts w:ascii="Arial" w:hAnsi="Arial" w:cs="Arial"/>
-        </w:rPr>
-        <w:t xml:space="preserve">habe ich </w:t>
-      </w:r>
-      <w:r>
-        <w:rPr>
-          <w:rFonts w:ascii="Arial" w:hAnsi="Arial" w:cs="Arial"/>
-        </w:rPr>
-        <w:t>gerade</w:t>
-      </w:r>
-      <w:r>
-        <w:rPr>
-          <w:rFonts w:ascii="Arial" w:hAnsi="Arial" w:cs="Arial"/>
-        </w:rPr>
-        <w:t xml:space="preserve"> </w:t>
-      </w:r>
-      <w:r>
-        <w:rPr>
-          <w:rFonts w:ascii="Arial" w:hAnsi="Arial" w:cs="Arial"/>
-        </w:rPr>
-        <w:t>mit Erfolg</w:t>
-      </w:r>
-      <w:r>
-        <w:rPr>
-          <w:rFonts w:ascii="Arial" w:hAnsi="Arial" w:cs="Arial"/>
-        </w:rPr>
-        <w:t xml:space="preserve"> abgeschlossen</w:t>
-      </w:r>
-      <w:r>
-        <w:rPr>
-          <w:rFonts w:ascii="Arial" w:hAnsi="Arial" w:cs="Arial"/>
-        </w:rPr>
-        <w:t>.</w:t>
-      </w:r>
-      <w:r>
-        <w:rPr>
-          <w:rFonts w:ascii="Arial" w:hAnsi="Arial" w:cs="Arial"/>
-        </w:rPr>
-        <w:t xml:space="preserve"> </w:t>
-      </w:r>
-      <w:r>
-        <w:rPr>
-          <w:rFonts w:ascii="Arial" w:hAnsi="Arial" w:cs="Arial"/>
-        </w:rPr>
-        <w:t>Dadurch</w:t>
-      </w:r>
-      <w:r>
-        <w:rPr>
-          <w:rFonts w:ascii="Arial" w:hAnsi="Arial" w:cs="Arial"/>
-        </w:rPr>
-        <w:t xml:space="preserve"> </w:t>
-      </w:r>
-      <w:r>
-        <w:rPr>
-          <w:rFonts w:ascii="Arial" w:hAnsi="Arial" w:cs="Arial"/>
-        </w:rPr>
-        <w:t xml:space="preserve">eignete  </w:t>
-      </w:r>
-      <w:r>
-        <w:rPr>
-          <w:rFonts w:ascii="Arial" w:hAnsi="Arial" w:cs="Arial"/>
-        </w:rPr>
-        <w:t xml:space="preserve">ich mir tiefgehendes Wissen über </w:t>
-      </w:r>
-      <w:r>
-        <w:rPr>
-          <w:rFonts w:ascii="Arial" w:hAnsi="Arial" w:cs="Arial"/>
-        </w:rPr>
-        <w:t xml:space="preserve">Versionsverwaltung und </w:t>
-      </w:r>
-      <w:proofErr w:type="spellStart"/>
-      <w:r>
-        <w:rPr>
-          <w:rFonts w:ascii="Arial" w:hAnsi="Arial" w:cs="Arial"/>
-        </w:rPr>
-        <w:t>Git</w:t>
-      </w:r>
-      <w:proofErr w:type="spellEnd"/>
-      <w:r>
-        <w:rPr>
-          <w:rFonts w:ascii="Arial" w:hAnsi="Arial" w:cs="Arial"/>
-        </w:rPr>
-        <w:t xml:space="preserve"> an. Mit der Einrichtung</w:t>
-      </w:r>
-      <w:r>
-        <w:rPr>
-          <w:rFonts w:ascii="Arial" w:hAnsi="Arial" w:cs="Arial"/>
-        </w:rPr>
-        <w:t xml:space="preserve"> </w:t>
-      </w:r>
-      <w:r>
-        <w:rPr>
-          <w:rFonts w:ascii="Arial" w:hAnsi="Arial" w:cs="Arial"/>
-        </w:rPr>
-        <w:t xml:space="preserve">des </w:t>
-      </w:r>
-      <w:r>
-        <w:rPr>
-          <w:rFonts w:ascii="Arial" w:hAnsi="Arial" w:cs="Arial"/>
-        </w:rPr>
-        <w:t>Plug-I</w:t>
-      </w:r>
-      <w:r>
-        <w:rPr>
-          <w:rFonts w:ascii="Arial" w:hAnsi="Arial" w:cs="Arial"/>
-        </w:rPr>
-        <w:t>n</w:t>
-      </w:r>
-      <w:r>
-        <w:rPr>
-          <w:rFonts w:ascii="Arial" w:hAnsi="Arial" w:cs="Arial"/>
-        </w:rPr>
-        <w:t>s</w:t>
-      </w:r>
-      <w:r>
-        <w:rPr>
-          <w:rFonts w:ascii="Arial" w:hAnsi="Arial" w:cs="Arial"/>
-        </w:rPr>
-        <w:t xml:space="preserve"> </w:t>
-      </w:r>
-      <w:proofErr w:type="spellStart"/>
-      <w:r>
-        <w:rPr>
-          <w:rFonts w:ascii="Arial" w:hAnsi="Arial" w:cs="Arial"/>
-        </w:rPr>
-        <w:t>EGit</w:t>
-      </w:r>
-      <w:proofErr w:type="spellEnd"/>
-      <w:r>
-        <w:rPr>
-          <w:rFonts w:ascii="Arial" w:hAnsi="Arial" w:cs="Arial"/>
-        </w:rPr>
-        <w:t xml:space="preserve"> </w:t>
-      </w:r>
-      <w:r>
-        <w:rPr>
-          <w:rFonts w:ascii="Arial" w:hAnsi="Arial" w:cs="Arial"/>
-        </w:rPr>
-        <w:t xml:space="preserve">in die Entwicklungsumgebung </w:t>
-      </w:r>
-      <w:proofErr w:type="spellStart"/>
-      <w:r>
-        <w:rPr>
-          <w:rFonts w:ascii="Arial" w:hAnsi="Arial" w:cs="Arial"/>
-        </w:rPr>
-        <w:t>Eclipse</w:t>
-      </w:r>
-      <w:proofErr w:type="spellEnd"/>
-      <w:r>
-        <w:rPr>
-          <w:rFonts w:ascii="Arial" w:hAnsi="Arial" w:cs="Arial"/>
-        </w:rPr>
-        <w:t>,</w:t>
-      </w:r>
-      <w:r>
-        <w:rPr>
-          <w:rFonts w:ascii="Arial" w:hAnsi="Arial" w:cs="Arial"/>
-        </w:rPr>
-        <w:t xml:space="preserve"> habe ich die verteilte Versionsverwaltung </w:t>
-      </w:r>
-      <w:proofErr w:type="spellStart"/>
-      <w:r>
-        <w:rPr>
-          <w:rFonts w:ascii="Arial" w:hAnsi="Arial" w:cs="Arial"/>
-        </w:rPr>
-        <w:t>Git</w:t>
-      </w:r>
-      <w:proofErr w:type="spellEnd"/>
-      <w:r>
-        <w:rPr>
-          <w:rFonts w:ascii="Arial" w:hAnsi="Arial" w:cs="Arial"/>
-        </w:rPr>
-        <w:t xml:space="preserve"> </w:t>
-      </w:r>
-      <w:r>
-        <w:rPr>
-          <w:rFonts w:ascii="Arial" w:hAnsi="Arial" w:cs="Arial"/>
-        </w:rPr>
-        <w:t xml:space="preserve">in die Java-Programmier-Vorlesung </w:t>
-      </w:r>
-      <w:r>
-        <w:rPr>
-          <w:rFonts w:ascii="Arial" w:hAnsi="Arial" w:cs="Arial"/>
-        </w:rPr>
-        <w:t xml:space="preserve">nutzbringend </w:t>
-      </w:r>
-      <w:r>
-        <w:rPr>
-          <w:rFonts w:ascii="Arial" w:hAnsi="Arial" w:cs="Arial"/>
-        </w:rPr>
-        <w:t>integrier</w:t>
-      </w:r>
-      <w:r>
-        <w:rPr>
-          <w:rFonts w:ascii="Arial" w:hAnsi="Arial" w:cs="Arial"/>
-        </w:rPr>
-        <w:t>t</w:t>
-      </w:r>
-      <w:r>
-        <w:rPr>
-          <w:rFonts w:ascii="Arial" w:hAnsi="Arial" w:cs="Arial"/>
-        </w:rPr>
-        <w:t>.</w:t>
-      </w:r>
-    </w:p>
-    <w:p>
-      <w:pPr>
-        <w:spacing w:line="240" w:lineRule="auto"/>
-        <w:jc w:val="both"/>
-        <w:rPr>
-          <w:rFonts w:ascii="Arial" w:hAnsi="Arial" w:cs="Arial"/>
-          <w:color w:val="FF0000"/>
-        </w:rPr>
-      </w:pPr>
-      <w:r>
-        <w:rPr>
-          <w:rFonts w:ascii="Arial" w:hAnsi="Arial" w:cs="Arial"/>
-        </w:rPr>
-        <w:t>Darüber hinaus lernte ich i</w:t>
-      </w:r>
-      <w:r>
-        <w:rPr>
-          <w:rFonts w:ascii="Arial" w:hAnsi="Arial" w:cs="Arial"/>
-        </w:rPr>
-        <w:t xml:space="preserve">nnerhalb </w:t>
-      </w:r>
-      <w:r>
-        <w:rPr>
-          <w:rFonts w:ascii="Arial" w:hAnsi="Arial" w:cs="Arial"/>
-        </w:rPr>
-        <w:t xml:space="preserve">von </w:t>
-      </w:r>
-      <w:r>
-        <w:rPr>
-          <w:rFonts w:ascii="Arial" w:hAnsi="Arial" w:cs="Arial"/>
-        </w:rPr>
-        <w:t>Businessprojekt</w:t>
-      </w:r>
-      <w:r>
-        <w:rPr>
-          <w:rFonts w:ascii="Arial" w:hAnsi="Arial" w:cs="Arial"/>
-        </w:rPr>
-        <w:t>en</w:t>
-      </w:r>
-      <w:r>
-        <w:rPr>
-          <w:rFonts w:ascii="Arial" w:hAnsi="Arial" w:cs="Arial"/>
-        </w:rPr>
-        <w:t xml:space="preserve"> </w:t>
-      </w:r>
-      <w:r>
-        <w:rPr>
-          <w:rFonts w:ascii="Arial" w:hAnsi="Arial" w:cs="Arial"/>
-        </w:rPr>
-        <w:t>die Zusammenarbei</w:t>
-      </w:r>
-      <w:r>
-        <w:rPr>
-          <w:rFonts w:ascii="Arial" w:hAnsi="Arial" w:cs="Arial"/>
-        </w:rPr>
-        <w:t>t im Team und das koordinierte P</w:t>
-      </w:r>
-      <w:r>
-        <w:rPr>
-          <w:rFonts w:ascii="Arial" w:hAnsi="Arial" w:cs="Arial"/>
-        </w:rPr>
-        <w:t>räsentieren von Ergebnissen.</w:t>
-      </w:r>
-      <w:r>
-        <w:rPr>
-          <w:rFonts w:ascii="Arial" w:hAnsi="Arial" w:cs="Arial"/>
-        </w:rPr>
-        <w:t xml:space="preserve"> </w:t>
-      </w:r>
-      <w:r>
-        <w:rPr>
-          <w:rFonts w:ascii="Arial" w:hAnsi="Arial" w:cs="Arial"/>
-        </w:rPr>
-        <w:t>D</w:t>
-      </w:r>
-      <w:r>
-        <w:rPr>
-          <w:rFonts w:ascii="Arial" w:hAnsi="Arial" w:cs="Arial"/>
-        </w:rPr>
-        <w:t xml:space="preserve">ies bietet mir optimale Voraussetzungen, </w:t>
-      </w:r>
-      <w:r>
-        <w:rPr>
-          <w:rFonts w:ascii="Arial" w:hAnsi="Arial" w:cs="Arial"/>
-        </w:rPr>
-        <w:t xml:space="preserve">um </w:t>
-      </w:r>
-      <w:r>
-        <w:rPr>
-          <w:rFonts w:ascii="Arial" w:hAnsi="Arial" w:cs="Arial"/>
-        </w:rPr>
-        <w:t>selbstständig und auch im Team strukturiert arbeiten zu können.</w:t>
-      </w:r>
-      <w:r>
-        <w:rPr>
-          <w:rFonts w:ascii="Arial" w:hAnsi="Arial" w:cs="Arial"/>
-        </w:rPr>
-        <w:t xml:space="preserve"> </w:t>
-      </w:r>
-      <w:bookmarkStart w:id="0" w:name="_GoBack"/>
-      <w:bookmarkEnd w:id="0"/>
-      <w:r>
-        <w:rPr>
-          <w:rFonts w:ascii="Arial" w:hAnsi="Arial" w:cs="Arial"/>
-          <w:color w:val="FF0000"/>
         </w:rPr>
         <w:t>Aufgrund meiner Unabhängigkeit bringe ich Mobilität und Reisebereitschaft mit.</w:t>
       </w:r>
@@ -1289,7 +1099,6 @@
         <w:rPr>
           <w:rFonts w:ascii="Arial" w:hAnsi="Arial" w:cs="Arial"/>
         </w:rPr>
-        <w:lastRenderedPageBreak/>
         <w:t>Ertugrul Özkara</w:t>
       </w:r>
     </w:p>

</xml_diff>